<commit_message>
Fix add on manager so it can delete dll files, update V23 description of packs
Discoveryform/config can delete files on run to remove stubborn DLLs
</commit_message>
<xml_diff>
--- a/Docs/Action V23.docx
+++ b/Docs/Action V23.docx
@@ -189,9 +189,24 @@
     <w:p/>
     <w:p>
       <w:pPr>
+        <w:spacing w:after="200"/>
+        <w:rPr>
+          <w:rFonts w:asciiTheme="majorHAnsi" w:eastAsiaTheme="majorEastAsia" w:hAnsiTheme="majorHAnsi" w:cstheme="majorBidi"/>
+          <w:color w:val="365F91" w:themeColor="accent1" w:themeShade="BF"/>
+          <w:sz w:val="26"/>
+          <w:szCs w:val="26"/>
+        </w:rPr>
+      </w:pPr>
+      <w:r>
+        <w:br w:type="page"/>
+      </w:r>
+    </w:p>
+    <w:p>
+      <w:pPr>
         <w:pStyle w:val="Heading2"/>
       </w:pPr>
       <w:r>
+        <w:lastRenderedPageBreak/>
         <w:t>Examples</w:t>
       </w:r>
     </w:p>
@@ -220,8 +235,8 @@
         <mc:AlternateContent>
           <mc:Choice Requires="wps">
             <w:drawing>
-              <wp:inline distT="0" distB="0" distL="0" distR="0" wp14:anchorId="0A1F77A7" wp14:editId="743DE9AD">
-                <wp:extent cx="4953000" cy="1552575"/>
+              <wp:inline distT="0" distB="0" distL="0" distR="0" wp14:anchorId="0A1F77A7" wp14:editId="0DA0CE77">
+                <wp:extent cx="4953000" cy="3419475"/>
                 <wp:effectExtent l="0" t="0" r="19050" b="28575"/>
                 <wp:docPr id="217" name="Text Box 2"/>
                 <wp:cNvGraphicFramePr>
@@ -236,7 +251,7 @@
                       <wps:spPr bwMode="auto">
                         <a:xfrm>
                           <a:off x="0" y="0"/>
-                          <a:ext cx="4953000" cy="1552575"/>
+                          <a:ext cx="4953000" cy="3419475"/>
                         </a:xfrm>
                         <a:prstGeom prst="rect">
                           <a:avLst/>
@@ -281,13 +296,105 @@
                               <w:pStyle w:val="Code"/>
                             </w:pPr>
                             <w:r>
+                              <w:t>INSTALL LongDescription="Long add on description"</w:t>
+                            </w:r>
+                          </w:p>
+                          <w:p>
+                            <w:pPr>
+                              <w:pStyle w:val="Code"/>
+                            </w:pPr>
+                            <w:r>
+                              <w:t>INSTALL ShortDescription="Short add on description"</w:t>
+                            </w:r>
+                          </w:p>
+                          <w:p>
+                            <w:pPr>
+                              <w:pStyle w:val="Code"/>
+                            </w:pPr>
+                            <w:r>
+                              <w:t>INSTALL Version=1.0.0.0</w:t>
+                            </w:r>
+                          </w:p>
+                          <w:p>
+                            <w:pPr>
+                              <w:pStyle w:val="Code"/>
+                            </w:pPr>
+                            <w:r>
+                              <w:t>INSTALL MinEDVersion=12.1.0.0</w:t>
+                            </w:r>
+                          </w:p>
+                          <w:p>
+                            <w:pPr>
+                              <w:pStyle w:val="Code"/>
+                            </w:pPr>
+                            <w:r>
+                              <w:t>INSTALL Location=Actions</w:t>
+                            </w:r>
+                          </w:p>
+                          <w:p>
+                            <w:pPr>
+                              <w:pStyle w:val="Code"/>
+                            </w:pPr>
+                            <w:r>
+                              <w:t>INSTALL OtherFile1=A1.dll;DLL</w:t>
+                            </w:r>
+                          </w:p>
+                          <w:p>
+                            <w:pPr>
+                              <w:pStyle w:val="Code"/>
+                            </w:pPr>
+                            <w:r>
+                              <w:t>INSTALL OtherFile2=A2.mp3;Sounds</w:t>
+                            </w:r>
+                          </w:p>
+                          <w:p>
+                            <w:pPr>
+                              <w:pStyle w:val="Code"/>
+                            </w:pPr>
+                            <w:r>
+                              <w:t>INSTALL NotDisablable=True</w:t>
+                            </w:r>
+                          </w:p>
+                          <w:p>
+                            <w:pPr>
+                              <w:pStyle w:val="Code"/>
+                            </w:pPr>
+                            <w:r>
+                              <w:t>INSTALL Not</w:t>
+                            </w:r>
+                            <w:r>
+                              <w:t>Editable</w:t>
+                            </w:r>
+                            <w:r>
+                              <w:t>=</w:t>
+                            </w:r>
+                            <w:r>
+                              <w:t>False</w:t>
+                            </w:r>
+                          </w:p>
+                          <w:p>
+                            <w:pPr>
+                              <w:pStyle w:val="Code"/>
+                            </w:pPr>
+                          </w:p>
+                          <w:p>
+                            <w:pPr>
+                              <w:pStyle w:val="Code"/>
+                            </w:pPr>
+                            <w:r>
                               <w:t>EVENT onKeyPress, onKe</w:t>
                             </w:r>
                             <w:r>
                               <w:t>yProgram</w:t>
                             </w:r>
                             <w:r>
-                              <w:t>, "", KeyPress $== F4</w:t>
+                              <w:t>, "</w:t>
+                            </w:r>
+                            <w:r>
+                              <w:t>var1=a,var2=b</w:t>
+                            </w:r>
+                            <w:r>
+                              <w:t>", KeyPress $== F4</w:t>
                             </w:r>
                           </w:p>
                           <w:p>
@@ -350,7 +457,7 @@
                 <v:stroke joinstyle="miter"/>
                 <v:path gradientshapeok="t" o:connecttype="rect"/>
               </v:shapetype>
-              <v:shape id="Text Box 2" o:spid="_x0000_s1026" type="#_x0000_t202" style="width:390pt;height:122.25pt;visibility:visible;mso-wrap-style:square;mso-left-percent:-10001;mso-top-percent:-10001;mso-position-horizontal:absolute;mso-position-horizontal-relative:char;mso-position-vertical:absolute;mso-position-vertical-relative:line;mso-left-percent:-10001;mso-top-percent:-10001;v-text-anchor:top" o:gfxdata="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">
+              <v:shape id="Text Box 2" o:spid="_x0000_s1026" type="#_x0000_t202" style="width:390pt;height:269.25pt;visibility:visible;mso-wrap-style:square;mso-left-percent:-10001;mso-top-percent:-10001;mso-position-horizontal:absolute;mso-position-horizontal-relative:char;mso-position-vertical:absolute;mso-position-vertical-relative:line;mso-left-percent:-10001;mso-top-percent:-10001;v-text-anchor:top" o:gfxdata="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">
                 <v:textbox>
                   <w:txbxContent>
                     <w:p>
@@ -379,13 +486,105 @@
                         <w:pStyle w:val="Code"/>
                       </w:pPr>
                       <w:r>
+                        <w:t>INSTALL LongDescription="Long add on description"</w:t>
+                      </w:r>
+                    </w:p>
+                    <w:p>
+                      <w:pPr>
+                        <w:pStyle w:val="Code"/>
+                      </w:pPr>
+                      <w:r>
+                        <w:t>INSTALL ShortDescription="Short add on description"</w:t>
+                      </w:r>
+                    </w:p>
+                    <w:p>
+                      <w:pPr>
+                        <w:pStyle w:val="Code"/>
+                      </w:pPr>
+                      <w:r>
+                        <w:t>INSTALL Version=1.0.0.0</w:t>
+                      </w:r>
+                    </w:p>
+                    <w:p>
+                      <w:pPr>
+                        <w:pStyle w:val="Code"/>
+                      </w:pPr>
+                      <w:r>
+                        <w:t>INSTALL MinEDVersion=12.1.0.0</w:t>
+                      </w:r>
+                    </w:p>
+                    <w:p>
+                      <w:pPr>
+                        <w:pStyle w:val="Code"/>
+                      </w:pPr>
+                      <w:r>
+                        <w:t>INSTALL Location=Actions</w:t>
+                      </w:r>
+                    </w:p>
+                    <w:p>
+                      <w:pPr>
+                        <w:pStyle w:val="Code"/>
+                      </w:pPr>
+                      <w:r>
+                        <w:t>INSTALL OtherFile1=A1.dll;DLL</w:t>
+                      </w:r>
+                    </w:p>
+                    <w:p>
+                      <w:pPr>
+                        <w:pStyle w:val="Code"/>
+                      </w:pPr>
+                      <w:r>
+                        <w:t>INSTALL OtherFile2=A2.mp3;Sounds</w:t>
+                      </w:r>
+                    </w:p>
+                    <w:p>
+                      <w:pPr>
+                        <w:pStyle w:val="Code"/>
+                      </w:pPr>
+                      <w:r>
+                        <w:t>INSTALL NotDisablable=True</w:t>
+                      </w:r>
+                    </w:p>
+                    <w:p>
+                      <w:pPr>
+                        <w:pStyle w:val="Code"/>
+                      </w:pPr>
+                      <w:r>
+                        <w:t>INSTALL Not</w:t>
+                      </w:r>
+                      <w:r>
+                        <w:t>Editable</w:t>
+                      </w:r>
+                      <w:r>
+                        <w:t>=</w:t>
+                      </w:r>
+                      <w:r>
+                        <w:t>False</w:t>
+                      </w:r>
+                    </w:p>
+                    <w:p>
+                      <w:pPr>
+                        <w:pStyle w:val="Code"/>
+                      </w:pPr>
+                    </w:p>
+                    <w:p>
+                      <w:pPr>
+                        <w:pStyle w:val="Code"/>
+                      </w:pPr>
+                      <w:r>
                         <w:t>EVENT onKeyPress, onKe</w:t>
                       </w:r>
                       <w:r>
                         <w:t>yProgram</w:t>
                       </w:r>
                       <w:r>
-                        <w:t>, "", KeyPress $== F4</w:t>
+                        <w:t>, "</w:t>
+                      </w:r>
+                      <w:r>
+                        <w:t>var1=a,var2=b</w:t>
+                      </w:r>
+                      <w:r>
+                        <w:t>", KeyPress $== F4</w:t>
                       </w:r>
                     </w:p>
                     <w:p>
@@ -443,13 +642,162 @@
     <w:p/>
     <w:p>
       <w:r>
-        <w:t>Programs always start with ACTIONFILE V4 and ENABLED True.</w:t>
-      </w:r>
-    </w:p>
-    <w:p/>
-    <w:p>
-      <w:r>
-        <w:t>EVENT commands assign a program to an event. In this ca</w:t>
+        <w:t>Programs always start with ACTIONFILE V4 and ENABLED True</w:t>
+      </w:r>
+      <w:r>
+        <w:t xml:space="preserve"> or False.</w:t>
+      </w:r>
+    </w:p>
+    <w:p/>
+    <w:p>
+      <w:r>
+        <w:t>Following this is an optional set of INSTALL information variables. These must be present if you want the pack to be installable via the programs plug in feature. Mandatory ones are:</w:t>
+      </w:r>
+    </w:p>
+    <w:p/>
+    <w:p>
+      <w:pPr>
+        <w:pStyle w:val="ListParagraph"/>
+        <w:numPr>
+          <w:ilvl w:val="0"/>
+          <w:numId w:val="7"/>
+        </w:numPr>
+      </w:pPr>
+      <w:r>
+        <w:t>LongDescription : The long text description of the pack</w:t>
+      </w:r>
+    </w:p>
+    <w:p>
+      <w:pPr>
+        <w:pStyle w:val="ListParagraph"/>
+        <w:numPr>
+          <w:ilvl w:val="0"/>
+          <w:numId w:val="7"/>
+        </w:numPr>
+      </w:pPr>
+      <w:r>
+        <w:t>ShortDescription: Less than 30 characters</w:t>
+      </w:r>
+    </w:p>
+    <w:p>
+      <w:pPr>
+        <w:pStyle w:val="ListParagraph"/>
+        <w:numPr>
+          <w:ilvl w:val="0"/>
+          <w:numId w:val="7"/>
+        </w:numPr>
+      </w:pPr>
+      <w:r>
+        <w:t>Version: The version number of the pack</w:t>
+      </w:r>
+    </w:p>
+    <w:p>
+      <w:pPr>
+        <w:pStyle w:val="ListParagraph"/>
+        <w:numPr>
+          <w:ilvl w:val="0"/>
+          <w:numId w:val="7"/>
+        </w:numPr>
+      </w:pPr>
+      <w:r>
+        <w:t>MinEDVersion: Minimum version of the program that the pack works with</w:t>
+      </w:r>
+    </w:p>
+    <w:p>
+      <w:pPr>
+        <w:pStyle w:val="ListParagraph"/>
+        <w:numPr>
+          <w:ilvl w:val="0"/>
+          <w:numId w:val="7"/>
+        </w:numPr>
+      </w:pPr>
+      <w:r>
+        <w:t>Location: Where to store the pack in the programs appdata folder structure</w:t>
+      </w:r>
+    </w:p>
+    <w:p/>
+    <w:p>
+      <w:r>
+        <w:t>Optionally, you can include:</w:t>
+      </w:r>
+    </w:p>
+    <w:p>
+      <w:pPr>
+        <w:pStyle w:val="ListParagraph"/>
+        <w:numPr>
+          <w:ilvl w:val="0"/>
+          <w:numId w:val="7"/>
+        </w:numPr>
+      </w:pPr>
+      <w:r>
+        <w:t xml:space="preserve">OthereFiles[N]: </w:t>
+      </w:r>
+      <w:r>
+        <w:t>This pack comes with 1 or more files. Store the file of name into the folder named after the semicolon.</w:t>
+      </w:r>
+    </w:p>
+    <w:p>
+      <w:pPr>
+        <w:pStyle w:val="ListParagraph"/>
+        <w:numPr>
+          <w:ilvl w:val="0"/>
+          <w:numId w:val="7"/>
+        </w:numPr>
+      </w:pPr>
+      <w:r>
+        <w:t>NotDisab</w:t>
+      </w:r>
+      <w:r>
+        <w:t>le</w:t>
+      </w:r>
+      <w:r>
+        <w:t>able: If present</w:t>
+      </w:r>
+      <w:r>
+        <w:t>, and set to True, the pack can only be deleted not disabled.</w:t>
+      </w:r>
+    </w:p>
+    <w:p>
+      <w:pPr>
+        <w:pStyle w:val="ListParagraph"/>
+        <w:numPr>
+          <w:ilvl w:val="0"/>
+          <w:numId w:val="7"/>
+        </w:numPr>
+      </w:pPr>
+      <w:r>
+        <w:t>NotEditable: If present</w:t>
+      </w:r>
+      <w:r>
+        <w:t xml:space="preserve">, and set to True, the pack can </w:t>
+      </w:r>
+      <w:r>
+        <w:t>not be edited by the user</w:t>
+      </w:r>
+    </w:p>
+    <w:p>
+      <w:pPr>
+        <w:pStyle w:val="ListParagraph"/>
+      </w:pPr>
+    </w:p>
+    <w:p>
+      <w:r>
+        <w:t xml:space="preserve">Next is a set of </w:t>
+      </w:r>
+      <w:r>
+        <w:t xml:space="preserve">EVENT commands assign a program to an event. </w:t>
+      </w:r>
+      <w:r>
+        <w:t xml:space="preserve">The program creates a wide set of events, </w:t>
+      </w:r>
+      <w:r>
+        <w:t xml:space="preserve">which you can find in the programs own help, </w:t>
+      </w:r>
+      <w:r>
+        <w:t xml:space="preserve">and you assign a program to them to react to the event. </w:t>
+      </w:r>
+      <w:r>
+        <w:t>In this ca</w:t>
       </w:r>
       <w:r>
         <w:t>se</w:t>
@@ -466,11 +814,17 @@
       <w:r>
         <w:t>, assigned to program onKeyProgram.  A condition is attached that the keypress must be F4.</w:t>
       </w:r>
-    </w:p>
-    <w:p/>
-    <w:p>
-      <w:r>
-        <w:lastRenderedPageBreak/>
+      <w:r>
+        <w:t xml:space="preserve">  A set of </w:t>
+      </w:r>
+      <w:r>
+        <w:t>variable values is also passed to the program when this event is triggered.</w:t>
+      </w:r>
+    </w:p>
+    <w:p/>
+    <w:p/>
+    <w:p>
+      <w:r>
         <w:t>The program prints to the log “Key Hit!” and then dumps all the variables known to the program to the log.</w:t>
       </w:r>
     </w:p>

</xml_diff>